<commit_message>
fix code example and fix report
</commit_message>
<xml_diff>
--- a/521H0514_Part1.docx
+++ b/521H0514_Part1.docx
@@ -4661,8 +4661,6 @@
       <w:pPr>
         <w:pStyle w:val="45"/>
       </w:pPr>
-      <w:bookmarkStart w:id="90" w:name="_GoBack"/>
-      <w:bookmarkEnd w:id="90"/>
     </w:p>
     <w:p>
       <w:pPr>
@@ -4813,8 +4811,8 @@
           <w:lang w:val="en-US"/>
         </w:rPr>
       </w:pPr>
-      <w:bookmarkStart w:id="9" w:name="_Toc24728"/>
-      <w:bookmarkStart w:id="10" w:name="_Toc32753"/>
+      <w:bookmarkStart w:id="9" w:name="_Toc32753"/>
+      <w:bookmarkStart w:id="10" w:name="_Toc24728"/>
       <w:r>
         <w:rPr>
           <w:rFonts w:hint="default" w:ascii="Times New Roman" w:hAnsi="Times New Roman" w:cs="Times New Roman"/>
@@ -4852,8 +4850,8 @@
           <w:lang w:val="en-US"/>
         </w:rPr>
       </w:pPr>
-      <w:bookmarkStart w:id="11" w:name="_Toc19841"/>
-      <w:bookmarkStart w:id="12" w:name="_Toc19480"/>
+      <w:bookmarkStart w:id="11" w:name="_Toc19480"/>
+      <w:bookmarkStart w:id="12" w:name="_Toc19841"/>
       <w:r>
         <w:rPr>
           <w:rFonts w:hint="default" w:ascii="Times New Roman" w:hAnsi="Times New Roman" w:cs="Times New Roman"/>
@@ -10489,8 +10487,8 @@
           <w:lang w:val="en-US"/>
         </w:rPr>
       </w:pPr>
-      <w:bookmarkStart w:id="49" w:name="_Toc15024"/>
-      <w:bookmarkStart w:id="50" w:name="_Toc29156"/>
+      <w:bookmarkStart w:id="49" w:name="_Toc29156"/>
+      <w:bookmarkStart w:id="50" w:name="_Toc15024"/>
       <w:r>
         <w:rPr>
           <w:rFonts w:hint="default" w:ascii="Times New Roman" w:hAnsi="Times New Roman" w:cs="Times New Roman"/>
@@ -11812,6 +11810,12 @@
             <w:insideV w:val="none" w:color="auto" w:sz="0" w:space="0"/>
           </w:tblBorders>
           <w:shd w:val="clear" w:color="auto" w:fill="F7F7F7"/>
+          <w:tblCellMar>
+            <w:top w:w="15" w:type="dxa"/>
+            <w:left w:w="15" w:type="dxa"/>
+            <w:bottom w:w="15" w:type="dxa"/>
+            <w:right w:w="15" w:type="dxa"/>
+          </w:tblCellMar>
         </w:tblPrEx>
         <w:trPr>
           <w:tblHeader/>
@@ -11956,6 +11960,13 @@
             <w:insideH w:val="none" w:color="auto" w:sz="0" w:space="0"/>
             <w:insideV w:val="none" w:color="auto" w:sz="0" w:space="0"/>
           </w:tblBorders>
+          <w:shd w:val="clear" w:color="auto" w:fill="F7F7F7"/>
+          <w:tblCellMar>
+            <w:top w:w="15" w:type="dxa"/>
+            <w:left w:w="15" w:type="dxa"/>
+            <w:bottom w:w="15" w:type="dxa"/>
+            <w:right w:w="15" w:type="dxa"/>
+          </w:tblCellMar>
         </w:tblPrEx>
         <w:tc>
           <w:tcPr>
@@ -12085,6 +12096,7 @@
             <w:insideH w:val="none" w:color="auto" w:sz="0" w:space="0"/>
             <w:insideV w:val="none" w:color="auto" w:sz="0" w:space="0"/>
           </w:tblBorders>
+          <w:shd w:val="clear" w:color="auto" w:fill="F7F7F7"/>
           <w:tblCellMar>
             <w:top w:w="15" w:type="dxa"/>
             <w:left w:w="15" w:type="dxa"/>
@@ -12221,6 +12233,12 @@
             <w:insideV w:val="none" w:color="auto" w:sz="0" w:space="0"/>
           </w:tblBorders>
           <w:shd w:val="clear" w:color="auto" w:fill="F7F7F7"/>
+          <w:tblCellMar>
+            <w:top w:w="15" w:type="dxa"/>
+            <w:left w:w="15" w:type="dxa"/>
+            <w:bottom w:w="15" w:type="dxa"/>
+            <w:right w:w="15" w:type="dxa"/>
+          </w:tblCellMar>
         </w:tblPrEx>
         <w:tc>
           <w:tcPr>
@@ -12691,6 +12709,7 @@
             <w:insideH w:val="none" w:color="auto" w:sz="0" w:space="0"/>
             <w:insideV w:val="none" w:color="auto" w:sz="0" w:space="0"/>
           </w:tblBorders>
+          <w:shd w:val="clear" w:color="auto" w:fill="F7F7F7"/>
           <w:tblCellMar>
             <w:top w:w="15" w:type="dxa"/>
             <w:left w:w="15" w:type="dxa"/>
@@ -13080,9 +13099,9 @@
       <w:r>
         <w:drawing>
           <wp:inline distT="0" distB="0" distL="114300" distR="114300">
-            <wp:extent cx="5822950" cy="3733800"/>
+            <wp:extent cx="5454650" cy="3467100"/>
             <wp:effectExtent l="0" t="0" r="6350" b="0"/>
-            <wp:docPr id="5" name="Picture 4"/>
+            <wp:docPr id="7" name="Picture 4"/>
             <wp:cNvGraphicFramePr>
               <a:graphicFrameLocks xmlns:a="http://schemas.openxmlformats.org/drawingml/2006/main" noChangeAspect="1"/>
             </wp:cNvGraphicFramePr>
@@ -13090,7 +13109,7 @@
               <a:graphicData uri="http://schemas.openxmlformats.org/drawingml/2006/picture">
                 <pic:pic xmlns:pic="http://schemas.openxmlformats.org/drawingml/2006/picture">
                   <pic:nvPicPr>
-                    <pic:cNvPr id="5" name="Picture 4"/>
+                    <pic:cNvPr id="7" name="Picture 4"/>
                     <pic:cNvPicPr>
                       <a:picLocks noChangeAspect="1"/>
                     </pic:cNvPicPr>
@@ -13104,7 +13123,7 @@
                   <pic:spPr>
                     <a:xfrm>
                       <a:off x="0" y="0"/>
-                      <a:ext cx="5822950" cy="3733800"/>
+                      <a:ext cx="5454650" cy="3467100"/>
                     </a:xfrm>
                     <a:prstGeom prst="rect">
                       <a:avLst/>
@@ -13134,9 +13153,9 @@
       <w:r>
         <w:drawing>
           <wp:inline distT="0" distB="0" distL="114300" distR="114300">
-            <wp:extent cx="5763260" cy="3708400"/>
-            <wp:effectExtent l="0" t="0" r="2540" b="0"/>
-            <wp:docPr id="6" name="Picture 5"/>
+            <wp:extent cx="5486400" cy="3460750"/>
+            <wp:effectExtent l="0" t="0" r="0" b="6350"/>
+            <wp:docPr id="8" name="Picture 5"/>
             <wp:cNvGraphicFramePr>
               <a:graphicFrameLocks xmlns:a="http://schemas.openxmlformats.org/drawingml/2006/main" noChangeAspect="1"/>
             </wp:cNvGraphicFramePr>
@@ -13144,7 +13163,7 @@
               <a:graphicData uri="http://schemas.openxmlformats.org/drawingml/2006/picture">
                 <pic:pic xmlns:pic="http://schemas.openxmlformats.org/drawingml/2006/picture">
                   <pic:nvPicPr>
-                    <pic:cNvPr id="6" name="Picture 5"/>
+                    <pic:cNvPr id="8" name="Picture 5"/>
                     <pic:cNvPicPr>
                       <a:picLocks noChangeAspect="1"/>
                     </pic:cNvPicPr>
@@ -13158,7 +13177,7 @@
                   <pic:spPr>
                     <a:xfrm>
                       <a:off x="0" y="0"/>
-                      <a:ext cx="5763260" cy="3708400"/>
+                      <a:ext cx="5486400" cy="3460750"/>
                     </a:xfrm>
                     <a:prstGeom prst="rect">
                       <a:avLst/>
@@ -13174,6 +13193,8 @@
           </wp:inline>
         </w:drawing>
       </w:r>
+      <w:bookmarkStart w:id="90" w:name="_GoBack"/>
+      <w:bookmarkEnd w:id="90"/>
     </w:p>
     <w:p>
       <w:pPr>
@@ -13850,8 +13871,8 @@
           <w:lang w:val="en-US"/>
         </w:rPr>
       </w:pPr>
-      <w:bookmarkStart w:id="67" w:name="_Toc18409"/>
-      <w:bookmarkStart w:id="68" w:name="_Toc32680"/>
+      <w:bookmarkStart w:id="67" w:name="_Toc32680"/>
+      <w:bookmarkStart w:id="68" w:name="_Toc18409"/>
       <w:r>
         <w:rPr>
           <w:rFonts w:hint="default" w:ascii="Times New Roman" w:hAnsi="Times New Roman" w:cs="Times New Roman"/>
@@ -14122,8 +14143,8 @@
           <w:lang w:val="en-US"/>
         </w:rPr>
       </w:pPr>
-      <w:bookmarkStart w:id="72" w:name="_Toc19888"/>
-      <w:bookmarkStart w:id="73" w:name="_Toc30974"/>
+      <w:bookmarkStart w:id="72" w:name="_Toc30974"/>
+      <w:bookmarkStart w:id="73" w:name="_Toc19888"/>
       <w:r>
         <w:rPr>
           <w:rFonts w:hint="default" w:ascii="Times New Roman" w:hAnsi="Times New Roman" w:cs="Times New Roman"/>
@@ -14387,8 +14408,8 @@
           <w:lang w:val="en-US"/>
         </w:rPr>
       </w:pPr>
-      <w:bookmarkStart w:id="77" w:name="_Toc14031"/>
-      <w:bookmarkStart w:id="78" w:name="_Toc474"/>
+      <w:bookmarkStart w:id="77" w:name="_Toc474"/>
+      <w:bookmarkStart w:id="78" w:name="_Toc14031"/>
       <w:r>
         <w:rPr>
           <w:rFonts w:hint="default" w:ascii="Times New Roman" w:hAnsi="Times New Roman" w:cs="Times New Roman"/>
@@ -14487,8 +14508,8 @@
           <w:lang w:val="en-US"/>
         </w:rPr>
       </w:pPr>
-      <w:bookmarkStart w:id="81" w:name="_Toc29114"/>
-      <w:bookmarkStart w:id="82" w:name="_Toc13446"/>
+      <w:bookmarkStart w:id="81" w:name="_Toc13446"/>
+      <w:bookmarkStart w:id="82" w:name="_Toc29114"/>
       <w:r>
         <w:rPr>
           <w:rFonts w:hint="default" w:ascii="Times New Roman" w:hAnsi="Times New Roman" w:cs="Times New Roman"/>
@@ -16790,6 +16811,7 @@
       <w:ind w:leftChars="0"/>
     </w:pPr>
     <w:rPr>
+      <w:rFonts w:ascii="Times New Roman" w:hAnsi="Times New Roman" w:eastAsia="SimSun" w:cs="Times New Roman"/>
       <w:sz w:val="20"/>
       <w:szCs w:val="20"/>
     </w:rPr>
@@ -16801,6 +16823,7 @@
       <w:ind w:leftChars="400"/>
     </w:pPr>
     <w:rPr>
+      <w:rFonts w:ascii="Times New Roman" w:hAnsi="Times New Roman" w:eastAsia="SimSun" w:cs="Times New Roman"/>
       <w:sz w:val="20"/>
       <w:szCs w:val="20"/>
     </w:rPr>

</xml_diff>